<commit_message>
add 10 items to data
</commit_message>
<xml_diff>
--- a/input.docx
+++ b/input.docx
@@ -8,59 +8,32 @@
           <w:rFonts w:ascii="Arial" w:hAnsi="Arial" w:cs="Arial"/>
         </w:rPr>
       </w:pPr>
-      <w:bookmarkStart w:id="0" w:name="_GoBack"/>
-      <w:bookmarkEnd w:id="0"/>
-      <w:r>
-        <w:rPr>
-          <w:rFonts w:ascii="Arial" w:hAnsi="Arial" w:cs="Arial"/>
-        </w:rPr>
-        <w:t>{</w:t>
-      </w:r>
-      <w:r>
-        <w:rPr>
-          <w:rFonts w:ascii="Arial" w:hAnsi="Arial" w:cs="Arial"/>
-        </w:rPr>
-        <w:t xml:space="preserve">FOR </w:t>
-      </w:r>
-      <w:r>
-        <w:rPr>
-          <w:rFonts w:ascii="Arial" w:hAnsi="Arial" w:cs="Arial"/>
-        </w:rPr>
-        <w:t xml:space="preserve">data IN </w:t>
+      <w:r>
+        <w:rPr>
+          <w:rFonts w:ascii="Arial" w:hAnsi="Arial" w:cs="Arial"/>
+        </w:rPr>
+        <w:t xml:space="preserve">{FOR data IN </w:t>
       </w:r>
       <w:proofErr w:type="gramStart"/>
       <w:r>
         <w:rPr>
           <w:rFonts w:ascii="Arial" w:hAnsi="Arial" w:cs="Arial"/>
         </w:rPr>
-        <w:t xml:space="preserve">report </w:t>
-      </w:r>
-      <w:r>
-        <w:rPr>
-          <w:rFonts w:ascii="Arial" w:hAnsi="Arial" w:cs="Arial"/>
-        </w:rPr>
-        <w:t>}</w:t>
+        <w:t>report }</w:t>
       </w:r>
       <w:proofErr w:type="gramEnd"/>
-    </w:p>
-    <w:p>
-      <w:pPr>
-        <w:rPr>
-          <w:rFonts w:ascii="Arial" w:hAnsi="Arial" w:cs="Arial"/>
-        </w:rPr>
-      </w:pPr>
     </w:p>
     <w:tbl>
       <w:tblPr>
         <w:tblStyle w:val="Tablaconcuadrcula"/>
-        <w:tblW w:w="0" w:type="auto"/>
+        <w:tblW w:w="9325" w:type="dxa"/>
         <w:jc w:val="center"/>
         <w:tblLook w:val="04A0" w:firstRow="1" w:lastRow="0" w:firstColumn="1" w:lastColumn="0" w:noHBand="0" w:noVBand="1"/>
       </w:tblPr>
       <w:tblGrid>
         <w:gridCol w:w="3135"/>
-        <w:gridCol w:w="3111"/>
-        <w:gridCol w:w="3079"/>
+        <w:gridCol w:w="3110"/>
+        <w:gridCol w:w="3080"/>
       </w:tblGrid>
       <w:tr>
         <w:trPr>
@@ -70,10 +43,10 @@
           <w:tcPr>
             <w:tcW w:w="3135" w:type="dxa"/>
             <w:tcBorders>
-              <w:top w:val="single" w:sz="4" w:space="0" w:color="FFFFFF" w:themeColor="background1"/>
-              <w:left w:val="single" w:sz="4" w:space="0" w:color="FFFFFF" w:themeColor="background1"/>
-              <w:bottom w:val="single" w:sz="4" w:space="0" w:color="FFFFFF" w:themeColor="background1"/>
-              <w:right w:val="single" w:sz="4" w:space="0" w:color="FFFFFF" w:themeColor="background1"/>
+              <w:top w:val="single" w:sz="4" w:space="0" w:color="FFFFFF"/>
+              <w:left w:val="single" w:sz="4" w:space="0" w:color="FFFFFF"/>
+              <w:bottom w:val="single" w:sz="4" w:space="0" w:color="FFFFFF"/>
+              <w:right w:val="single" w:sz="4" w:space="0" w:color="FFFFFF"/>
             </w:tcBorders>
             <w:vAlign w:val="center"/>
           </w:tcPr>
@@ -82,6 +55,7 @@
               <w:tabs>
                 <w:tab w:val="center" w:pos="1488"/>
               </w:tabs>
+              <w:spacing w:after="0" w:line="240" w:lineRule="auto"/>
               <w:rPr>
                 <w:rFonts w:ascii="Arial" w:hAnsi="Arial" w:cs="Arial"/>
                 <w:b/>
@@ -91,41 +65,15 @@
               <w:rPr>
                 <w:rFonts w:ascii="Arial" w:hAnsi="Arial" w:cs="Arial"/>
                 <w:b/>
+                <w:sz w:val="20"/>
               </w:rPr>
               <w:tab/>
-              <w:t>{</w:t>
-            </w:r>
-            <w:r>
-              <w:rPr>
-                <w:rFonts w:ascii="Arial" w:hAnsi="Arial" w:cs="Arial"/>
-                <w:b/>
-              </w:rPr>
-              <w:t>IMAGE ti</w:t>
-            </w:r>
-            <w:r>
-              <w:rPr>
-                <w:rFonts w:ascii="Arial" w:hAnsi="Arial" w:cs="Arial"/>
-                <w:b/>
-              </w:rPr>
-              <w:t>tle</w:t>
-            </w:r>
-            <w:r>
-              <w:rPr>
-                <w:rFonts w:ascii="Arial" w:hAnsi="Arial" w:cs="Arial"/>
-                <w:b/>
-              </w:rPr>
-              <w:t>2</w:t>
-            </w:r>
-            <w:r>
-              <w:rPr>
-                <w:rFonts w:ascii="Arial" w:hAnsi="Arial" w:cs="Arial"/>
-                <w:b/>
-              </w:rPr>
-              <w:t>()}</w:t>
+              <w:t>{IMAGE title2()}</w:t>
             </w:r>
           </w:p>
           <w:p>
             <w:pPr>
+              <w:spacing w:after="0" w:line="240" w:lineRule="auto"/>
               <w:jc w:val="center"/>
               <w:rPr>
                 <w:rFonts w:ascii="Arial" w:hAnsi="Arial" w:cs="Arial"/>
@@ -136,354 +84,7 @@
         </w:tc>
         <w:tc>
           <w:tcPr>
-            <w:tcW w:w="3111" w:type="dxa"/>
-            <w:tcBorders>
-              <w:top w:val="single" w:sz="4" w:space="0" w:color="FFFFFF" w:themeColor="background1"/>
-              <w:left w:val="single" w:sz="4" w:space="0" w:color="FFFFFF" w:themeColor="background1"/>
-              <w:bottom w:val="single" w:sz="4" w:space="0" w:color="FFFFFF" w:themeColor="background1"/>
-              <w:right w:val="single" w:sz="4" w:space="0" w:color="FFFFFF" w:themeColor="background1"/>
-            </w:tcBorders>
-          </w:tcPr>
-          <w:p>
-            <w:pPr>
-              <w:pStyle w:val="Sinespaciado"/>
-              <w:jc w:val="center"/>
-              <w:rPr>
-                <w:rFonts w:ascii="Arial" w:hAnsi="Arial" w:cs="Arial"/>
-                <w:b/>
-              </w:rPr>
-            </w:pPr>
-            <w:r>
-              <w:rPr>
-                <w:rFonts w:ascii="Arial" w:hAnsi="Arial" w:cs="Arial"/>
-                <w:b/>
-              </w:rPr>
-              <w:t>{=school }</w:t>
-            </w:r>
-          </w:p>
-          <w:p>
-            <w:pPr>
-              <w:pStyle w:val="Sinespaciado"/>
-              <w:jc w:val="center"/>
-              <w:rPr>
-                <w:rFonts w:ascii="Arial" w:hAnsi="Arial" w:cs="Arial"/>
-                <w:b/>
-              </w:rPr>
-            </w:pPr>
-            <w:proofErr w:type="spellStart"/>
-            <w:r>
-              <w:rPr>
-                <w:rFonts w:ascii="Arial" w:hAnsi="Arial" w:cs="Arial"/>
-                <w:b/>
-              </w:rPr>
-              <w:t>Año</w:t>
-            </w:r>
-            <w:proofErr w:type="spellEnd"/>
-            <w:r>
-              <w:rPr>
-                <w:rFonts w:ascii="Arial" w:hAnsi="Arial" w:cs="Arial"/>
-                <w:b/>
-              </w:rPr>
-              <w:t xml:space="preserve"> </w:t>
-            </w:r>
-            <w:proofErr w:type="spellStart"/>
-            <w:r>
-              <w:rPr>
-                <w:rFonts w:ascii="Arial" w:hAnsi="Arial" w:cs="Arial"/>
-                <w:b/>
-              </w:rPr>
-              <w:t>Lectivo</w:t>
-            </w:r>
-            <w:proofErr w:type="spellEnd"/>
-            <w:r>
-              <w:rPr>
-                <w:rFonts w:ascii="Arial" w:hAnsi="Arial" w:cs="Arial"/>
-                <w:b/>
-              </w:rPr>
-              <w:t>: {=year}</w:t>
-            </w:r>
-          </w:p>
-          <w:p>
-            <w:pPr>
-              <w:pStyle w:val="Sinespaciado"/>
-              <w:jc w:val="center"/>
-              <w:rPr>
-                <w:rFonts w:ascii="Arial" w:hAnsi="Arial" w:cs="Arial"/>
-                <w:b/>
-              </w:rPr>
-            </w:pPr>
-            <w:proofErr w:type="spellStart"/>
-            <w:r>
-              <w:rPr>
-                <w:rFonts w:ascii="Arial" w:hAnsi="Arial" w:cs="Arial"/>
-                <w:b/>
-              </w:rPr>
-              <w:t>Jornada</w:t>
-            </w:r>
-            <w:proofErr w:type="spellEnd"/>
-            <w:r>
-              <w:rPr>
-                <w:rFonts w:ascii="Arial" w:hAnsi="Arial" w:cs="Arial"/>
-                <w:b/>
-              </w:rPr>
-              <w:t>: {=day}</w:t>
-            </w:r>
-          </w:p>
-          <w:p>
-            <w:pPr>
-              <w:rPr>
-                <w:rFonts w:ascii="Arial" w:hAnsi="Arial" w:cs="Arial"/>
-                <w:b/>
-              </w:rPr>
-            </w:pPr>
-          </w:p>
-        </w:tc>
-        <w:tc>
-          <w:tcPr>
-            <w:tcW w:w="3079" w:type="dxa"/>
-            <w:tcBorders>
-              <w:top w:val="single" w:sz="4" w:space="0" w:color="FFFFFF" w:themeColor="background1"/>
-              <w:left w:val="single" w:sz="4" w:space="0" w:color="FFFFFF" w:themeColor="background1"/>
-              <w:bottom w:val="single" w:sz="4" w:space="0" w:color="FFFFFF" w:themeColor="background1"/>
-              <w:right w:val="single" w:sz="4" w:space="0" w:color="FFFFFF" w:themeColor="background1"/>
-            </w:tcBorders>
-          </w:tcPr>
-          <w:p>
-            <w:pPr>
-              <w:rPr>
-                <w:rFonts w:ascii="Arial" w:hAnsi="Arial" w:cs="Arial"/>
-                <w:b/>
-              </w:rPr>
-            </w:pPr>
-          </w:p>
-        </w:tc>
-      </w:tr>
-    </w:tbl>
-    <w:p/>
-    <w:p/>
-    <w:p/>
-    <w:p>
-      <w:pPr>
-        <w:jc w:val="center"/>
-        <w:rPr>
-          <w:rFonts w:ascii="Arial" w:hAnsi="Arial" w:cs="Arial"/>
-          <w:b/>
-          <w:color w:val="222222"/>
-          <w:shd w:val="clear" w:color="auto" w:fill="FFFFFF"/>
-          <w:lang w:val="es-EC"/>
-        </w:rPr>
-      </w:pPr>
-      <w:r>
-        <w:rPr>
-          <w:rFonts w:ascii="Arial" w:hAnsi="Arial" w:cs="Arial"/>
-          <w:b/>
-          <w:lang w:val="es-ES"/>
-        </w:rPr>
-        <w:t xml:space="preserve">CERTIFICADO </w:t>
-      </w:r>
-      <w:r>
-        <w:rPr>
-          <w:rFonts w:ascii="Arial" w:hAnsi="Arial" w:cs="Arial"/>
-          <w:b/>
-          <w:lang w:val="es-EC"/>
-        </w:rPr>
-        <w:t>DE</w:t>
-      </w:r>
-      <w:r>
-        <w:rPr>
-          <w:rFonts w:ascii="Arial" w:hAnsi="Arial" w:cs="Arial"/>
-          <w:b/>
-          <w:lang w:val="es-ES"/>
-        </w:rPr>
-        <w:t xml:space="preserve"> </w:t>
-      </w:r>
-      <w:r>
-        <w:rPr>
-          <w:rFonts w:ascii="Arial" w:hAnsi="Arial" w:cs="Arial"/>
-          <w:b/>
-          <w:color w:val="222222"/>
-          <w:shd w:val="clear" w:color="auto" w:fill="FFFFFF"/>
-          <w:lang w:val="es-EC"/>
-        </w:rPr>
-        <w:t>MATRÍCULA</w:t>
-      </w:r>
-    </w:p>
-    <w:p>
-      <w:pPr>
-        <w:jc w:val="center"/>
-        <w:rPr>
-          <w:rFonts w:ascii="Arial" w:hAnsi="Arial" w:cs="Arial"/>
-          <w:b/>
-          <w:color w:val="222222"/>
-          <w:highlight w:val="white"/>
-          <w:lang w:val="es-EC"/>
-        </w:rPr>
-      </w:pPr>
-    </w:p>
-    <w:p>
-      <w:pPr>
-        <w:rPr>
-          <w:rFonts w:ascii="Arial" w:hAnsi="Arial" w:cs="Arial"/>
-          <w:lang w:val="es-ES"/>
-        </w:rPr>
-      </w:pPr>
-      <w:r>
-        <w:rPr>
-          <w:rFonts w:ascii="Arial" w:hAnsi="Arial" w:cs="Arial"/>
-          <w:lang w:val="es-ES"/>
-        </w:rPr>
-        <w:t>Certificamos que, previo el cumplimiento de los requisitos legales establecidos en el Reglamento General de la Ley Orgánica de Educación Intercultural vigente, la estudiante:</w:t>
-      </w:r>
-    </w:p>
-    <w:p>
-      <w:pPr>
-        <w:jc w:val="center"/>
-        <w:rPr>
-          <w:rFonts w:ascii="Arial" w:hAnsi="Arial" w:cs="Arial"/>
-          <w:b/>
-          <w:lang w:val="es-ES"/>
-        </w:rPr>
-      </w:pPr>
-      <w:r>
-        <w:rPr>
-          <w:rFonts w:ascii="Arial" w:hAnsi="Arial" w:cs="Arial"/>
-          <w:b/>
-          <w:lang w:val="es-ES"/>
-        </w:rPr>
-        <w:t>{=</w:t>
-      </w:r>
-      <w:proofErr w:type="spellStart"/>
-      <w:r>
-        <w:rPr>
-          <w:rFonts w:ascii="Arial" w:hAnsi="Arial" w:cs="Arial"/>
-          <w:b/>
-          <w:lang w:val="es-ES"/>
-        </w:rPr>
-        <w:t>name</w:t>
-      </w:r>
-      <w:proofErr w:type="spellEnd"/>
-      <w:r>
-        <w:rPr>
-          <w:rFonts w:ascii="Arial" w:hAnsi="Arial" w:cs="Arial"/>
-          <w:b/>
-          <w:lang w:val="es-ES"/>
-        </w:rPr>
-        <w:t>}</w:t>
-      </w:r>
-    </w:p>
-    <w:p>
-      <w:pPr>
-        <w:rPr>
-          <w:rFonts w:ascii="Arial" w:hAnsi="Arial" w:cs="Arial"/>
-          <w:b/>
-          <w:lang w:val="es-ES"/>
-        </w:rPr>
-      </w:pPr>
-      <w:proofErr w:type="gramStart"/>
-      <w:r>
-        <w:rPr>
-          <w:rFonts w:ascii="Arial" w:hAnsi="Arial" w:cs="Arial"/>
-          <w:lang w:val="es-ES"/>
-        </w:rPr>
-        <w:t>ha</w:t>
-      </w:r>
-      <w:proofErr w:type="gramEnd"/>
-      <w:r>
-        <w:rPr>
-          <w:rFonts w:ascii="Arial" w:hAnsi="Arial" w:cs="Arial"/>
-          <w:lang w:val="es-ES"/>
-        </w:rPr>
-        <w:t xml:space="preserve"> sido matriculada en </w:t>
-      </w:r>
-      <w:r>
-        <w:rPr>
-          <w:rFonts w:ascii="Arial" w:hAnsi="Arial" w:cs="Arial"/>
-          <w:b/>
-          <w:lang w:val="es-ES"/>
-        </w:rPr>
-        <w:t>{=paralelo}.</w:t>
-      </w:r>
-    </w:p>
-    <w:p>
-      <w:pPr>
-        <w:rPr>
-          <w:rFonts w:ascii="Arial" w:hAnsi="Arial" w:cs="Arial"/>
-          <w:b/>
-          <w:lang w:val="es-ES"/>
-        </w:rPr>
-      </w:pPr>
-    </w:p>
-    <w:p>
-      <w:pPr>
-        <w:rPr>
-          <w:rFonts w:ascii="Arial" w:hAnsi="Arial" w:cs="Arial"/>
-          <w:b/>
-          <w:lang w:val="es-ES"/>
-        </w:rPr>
-      </w:pPr>
-    </w:p>
-    <w:p>
-      <w:pPr>
-        <w:jc w:val="right"/>
-        <w:rPr>
-          <w:rFonts w:ascii="Arial" w:hAnsi="Arial" w:cs="Arial"/>
-          <w:color w:val="767171" w:themeColor="background2" w:themeShade="80"/>
-          <w:lang w:val="es-EC"/>
-        </w:rPr>
-      </w:pPr>
-      <w:r>
-        <w:rPr>
-          <w:rFonts w:ascii="Arial" w:hAnsi="Arial" w:cs="Arial"/>
-          <w:color w:val="767171" w:themeColor="background2" w:themeShade="80"/>
-          <w:lang w:val="es-EC"/>
-        </w:rPr>
-        <w:t>{=date}</w:t>
-      </w:r>
-    </w:p>
-    <w:p>
-      <w:pPr>
-        <w:jc w:val="right"/>
-        <w:rPr>
-          <w:rFonts w:ascii="Arial" w:hAnsi="Arial" w:cs="Arial"/>
-          <w:color w:val="767171" w:themeColor="background2" w:themeShade="80"/>
-          <w:lang w:val="es-EC"/>
-        </w:rPr>
-      </w:pPr>
-    </w:p>
-    <w:p>
-      <w:pPr>
-        <w:jc w:val="right"/>
-        <w:rPr>
-          <w:rFonts w:ascii="Arial" w:hAnsi="Arial" w:cs="Arial"/>
-          <w:color w:val="767171" w:themeColor="background2" w:themeShade="80"/>
-          <w:lang w:val="es-EC"/>
-        </w:rPr>
-      </w:pPr>
-    </w:p>
-    <w:p>
-      <w:pPr>
-        <w:jc w:val="center"/>
-        <w:rPr>
-          <w:rFonts w:ascii="Arial" w:hAnsi="Arial" w:cs="Arial"/>
-          <w:b/>
-          <w:lang w:val="es-ES"/>
-        </w:rPr>
-      </w:pPr>
-    </w:p>
-    <w:tbl>
-      <w:tblPr>
-        <w:tblStyle w:val="Tablaconcuadrcula"/>
-        <w:tblW w:w="0" w:type="auto"/>
-        <w:tblLook w:val="04A0" w:firstRow="1" w:lastRow="0" w:firstColumn="1" w:lastColumn="0" w:noHBand="0" w:noVBand="1"/>
-      </w:tblPr>
-      <w:tblGrid>
-        <w:gridCol w:w="4651"/>
-        <w:gridCol w:w="4674"/>
-      </w:tblGrid>
-      <w:tr>
-        <w:tc>
-          <w:tcPr>
-            <w:tcW w:w="4788" w:type="dxa"/>
+            <w:tcW w:w="3110" w:type="dxa"/>
             <w:tcBorders>
               <w:top w:val="single" w:sz="4" w:space="0" w:color="FFFFFF"/>
               <w:left w:val="single" w:sz="4" w:space="0" w:color="FFFFFF"/>
@@ -497,79 +98,420 @@
               <w:jc w:val="center"/>
               <w:rPr>
                 <w:rFonts w:ascii="Arial" w:hAnsi="Arial" w:cs="Arial"/>
-                <w:lang w:val="es-ES"/>
+                <w:b/>
               </w:rPr>
             </w:pPr>
             <w:r>
               <w:rPr>
                 <w:rFonts w:ascii="Arial" w:hAnsi="Arial" w:cs="Arial"/>
                 <w:b/>
-              </w:rPr>
-              <w:t>{</w:t>
-            </w:r>
-            <w:r>
-              <w:rPr>
-                <w:rFonts w:ascii="Arial" w:hAnsi="Arial" w:cs="Arial"/>
-                <w:b/>
-              </w:rPr>
-              <w:t>IMAGE ti</w:t>
-            </w:r>
-            <w:r>
-              <w:rPr>
-                <w:rFonts w:ascii="Arial" w:hAnsi="Arial" w:cs="Arial"/>
-                <w:b/>
-              </w:rPr>
-              <w:t>tle()}</w:t>
-            </w:r>
+                <w:sz w:val="20"/>
+              </w:rPr>
+              <w:t>{$</w:t>
+            </w:r>
+            <w:proofErr w:type="spellStart"/>
+            <w:r>
+              <w:rPr>
+                <w:rFonts w:ascii="Arial" w:hAnsi="Arial" w:cs="Arial"/>
+                <w:b/>
+                <w:sz w:val="20"/>
+              </w:rPr>
+              <w:t>data.school</w:t>
+            </w:r>
+            <w:proofErr w:type="spellEnd"/>
+            <w:r>
+              <w:rPr>
+                <w:rFonts w:ascii="Arial" w:hAnsi="Arial" w:cs="Arial"/>
+                <w:b/>
+                <w:sz w:val="20"/>
+              </w:rPr>
+              <w:t xml:space="preserve"> }</w:t>
+            </w:r>
+          </w:p>
+          <w:p>
+            <w:pPr>
+              <w:pStyle w:val="Sinespaciado"/>
+              <w:jc w:val="center"/>
+              <w:rPr>
+                <w:rFonts w:ascii="Arial" w:hAnsi="Arial" w:cs="Arial"/>
+                <w:b/>
+              </w:rPr>
+            </w:pPr>
+            <w:proofErr w:type="spellStart"/>
+            <w:r>
+              <w:rPr>
+                <w:rFonts w:ascii="Arial" w:hAnsi="Arial" w:cs="Arial"/>
+                <w:b/>
+                <w:sz w:val="20"/>
+              </w:rPr>
+              <w:t>Año</w:t>
+            </w:r>
+            <w:proofErr w:type="spellEnd"/>
+            <w:r>
+              <w:rPr>
+                <w:rFonts w:ascii="Arial" w:hAnsi="Arial" w:cs="Arial"/>
+                <w:b/>
+                <w:sz w:val="20"/>
+              </w:rPr>
+              <w:t xml:space="preserve"> </w:t>
+            </w:r>
+            <w:proofErr w:type="spellStart"/>
+            <w:r>
+              <w:rPr>
+                <w:rFonts w:ascii="Arial" w:hAnsi="Arial" w:cs="Arial"/>
+                <w:b/>
+                <w:sz w:val="20"/>
+              </w:rPr>
+              <w:t>Lectivo</w:t>
+            </w:r>
+            <w:proofErr w:type="spellEnd"/>
+            <w:r>
+              <w:rPr>
+                <w:rFonts w:ascii="Arial" w:hAnsi="Arial" w:cs="Arial"/>
+                <w:b/>
+                <w:sz w:val="20"/>
+              </w:rPr>
+              <w:t>: {$</w:t>
+            </w:r>
+            <w:proofErr w:type="spellStart"/>
+            <w:r>
+              <w:rPr>
+                <w:rFonts w:ascii="Arial" w:hAnsi="Arial" w:cs="Arial"/>
+                <w:b/>
+                <w:sz w:val="20"/>
+              </w:rPr>
+              <w:t>data.year</w:t>
+            </w:r>
+            <w:proofErr w:type="spellEnd"/>
+            <w:r>
+              <w:rPr>
+                <w:rFonts w:ascii="Arial" w:hAnsi="Arial" w:cs="Arial"/>
+                <w:b/>
+                <w:sz w:val="20"/>
+              </w:rPr>
+              <w:t>}</w:t>
+            </w:r>
+          </w:p>
+          <w:p>
+            <w:pPr>
+              <w:pStyle w:val="Sinespaciado"/>
+              <w:jc w:val="center"/>
+              <w:rPr>
+                <w:rFonts w:ascii="Arial" w:hAnsi="Arial" w:cs="Arial"/>
+                <w:b/>
+              </w:rPr>
+            </w:pPr>
+            <w:proofErr w:type="spellStart"/>
+            <w:r>
+              <w:rPr>
+                <w:rFonts w:ascii="Arial" w:hAnsi="Arial" w:cs="Arial"/>
+                <w:b/>
+                <w:sz w:val="20"/>
+              </w:rPr>
+              <w:t>Jornada</w:t>
+            </w:r>
+            <w:proofErr w:type="spellEnd"/>
+            <w:r>
+              <w:rPr>
+                <w:rFonts w:ascii="Arial" w:hAnsi="Arial" w:cs="Arial"/>
+                <w:b/>
+                <w:sz w:val="20"/>
+              </w:rPr>
+              <w:t>: {$</w:t>
+            </w:r>
+            <w:proofErr w:type="spellStart"/>
+            <w:r>
+              <w:rPr>
+                <w:rFonts w:ascii="Arial" w:hAnsi="Arial" w:cs="Arial"/>
+                <w:b/>
+                <w:sz w:val="20"/>
+              </w:rPr>
+              <w:t>data.day</w:t>
+            </w:r>
+            <w:proofErr w:type="spellEnd"/>
+            <w:r>
+              <w:rPr>
+                <w:rFonts w:ascii="Arial" w:hAnsi="Arial" w:cs="Arial"/>
+                <w:b/>
+                <w:sz w:val="20"/>
+              </w:rPr>
+              <w:t>}</w:t>
+            </w:r>
+          </w:p>
+          <w:p>
+            <w:pPr>
+              <w:spacing w:after="0" w:line="240" w:lineRule="auto"/>
+              <w:rPr>
+                <w:rFonts w:ascii="Arial" w:hAnsi="Arial" w:cs="Arial"/>
+                <w:b/>
+              </w:rPr>
+            </w:pPr>
           </w:p>
         </w:tc>
         <w:tc>
           <w:tcPr>
-            <w:tcW w:w="4788" w:type="dxa"/>
+            <w:tcW w:w="3080" w:type="dxa"/>
             <w:tcBorders>
-              <w:top w:val="single" w:sz="4" w:space="0" w:color="FFFFFF" w:themeColor="background1"/>
+              <w:top w:val="single" w:sz="4" w:space="0" w:color="FFFFFF"/>
               <w:left w:val="single" w:sz="4" w:space="0" w:color="FFFFFF"/>
               <w:bottom w:val="single" w:sz="4" w:space="0" w:color="FFFFFF"/>
-              <w:right w:val="single" w:sz="4" w:space="0" w:color="FFFFFF" w:themeColor="background1"/>
+              <w:right w:val="single" w:sz="4" w:space="0" w:color="FFFFFF"/>
             </w:tcBorders>
           </w:tcPr>
           <w:p>
             <w:pPr>
-              <w:pStyle w:val="Sinespaciado"/>
-              <w:jc w:val="center"/>
-              <w:rPr>
-                <w:rFonts w:ascii="Arial" w:hAnsi="Arial" w:cs="Arial"/>
-                <w:lang w:val="es-ES"/>
+              <w:spacing w:after="0" w:line="240" w:lineRule="auto"/>
+              <w:rPr>
+                <w:rFonts w:ascii="Arial" w:hAnsi="Arial" w:cs="Arial"/>
+                <w:b/>
               </w:rPr>
             </w:pPr>
-            <w:r>
-              <w:rPr>
-                <w:rFonts w:ascii="Arial" w:hAnsi="Arial" w:cs="Arial"/>
-                <w:b/>
-              </w:rPr>
-              <w:t>{</w:t>
-            </w:r>
-            <w:r>
-              <w:rPr>
-                <w:rFonts w:ascii="Arial" w:hAnsi="Arial" w:cs="Arial"/>
-                <w:b/>
-              </w:rPr>
-              <w:t>IMAGE ti</w:t>
-            </w:r>
-            <w:r>
-              <w:rPr>
-                <w:rFonts w:ascii="Arial" w:hAnsi="Arial" w:cs="Arial"/>
-                <w:b/>
-              </w:rPr>
-              <w:t>tle()}</w:t>
-            </w:r>
           </w:p>
         </w:tc>
       </w:tr>
+    </w:tbl>
+    <w:p/>
+    <w:p/>
+    <w:p/>
+    <w:p>
+      <w:pPr>
+        <w:jc w:val="center"/>
+        <w:rPr>
+          <w:rFonts w:ascii="Arial" w:hAnsi="Arial" w:cs="Arial"/>
+          <w:b/>
+          <w:color w:val="222222"/>
+          <w:highlight w:val="white"/>
+          <w:lang w:val="es-EC"/>
+        </w:rPr>
+      </w:pPr>
+      <w:r>
+        <w:rPr>
+          <w:rFonts w:ascii="Arial" w:hAnsi="Arial" w:cs="Arial"/>
+          <w:b/>
+          <w:lang w:val="es-ES"/>
+        </w:rPr>
+        <w:t xml:space="preserve">CERTIFICADO </w:t>
+      </w:r>
+      <w:r>
+        <w:rPr>
+          <w:rFonts w:ascii="Arial" w:hAnsi="Arial" w:cs="Arial"/>
+          <w:b/>
+          <w:lang w:val="es-EC"/>
+        </w:rPr>
+        <w:t>DE</w:t>
+      </w:r>
+      <w:r>
+        <w:rPr>
+          <w:rFonts w:ascii="Arial" w:hAnsi="Arial" w:cs="Arial"/>
+          <w:b/>
+          <w:lang w:val="es-ES"/>
+        </w:rPr>
+        <w:t xml:space="preserve"> </w:t>
+      </w:r>
+      <w:r>
+        <w:rPr>
+          <w:rFonts w:ascii="Arial" w:hAnsi="Arial" w:cs="Arial"/>
+          <w:b/>
+          <w:color w:val="222222"/>
+          <w:shd w:val="clear" w:color="auto" w:fill="FFFFFF"/>
+          <w:lang w:val="es-EC"/>
+        </w:rPr>
+        <w:t>MATRÍCULA</w:t>
+      </w:r>
+    </w:p>
+    <w:p>
+      <w:pPr>
+        <w:jc w:val="center"/>
+        <w:rPr>
+          <w:rFonts w:ascii="Arial" w:hAnsi="Arial" w:cs="Arial"/>
+          <w:b/>
+          <w:color w:val="222222"/>
+          <w:highlight w:val="white"/>
+          <w:lang w:val="es-EC"/>
+        </w:rPr>
+      </w:pPr>
+    </w:p>
+    <w:p>
+      <w:pPr>
+        <w:rPr>
+          <w:rFonts w:ascii="Arial" w:hAnsi="Arial" w:cs="Arial"/>
+          <w:lang w:val="es-ES"/>
+        </w:rPr>
+      </w:pPr>
+      <w:r>
+        <w:rPr>
+          <w:rFonts w:ascii="Arial" w:hAnsi="Arial" w:cs="Arial"/>
+          <w:lang w:val="es-ES"/>
+        </w:rPr>
+        <w:t xml:space="preserve">Certificamos que, previo el cumplimiento de los requisitos legales establecidos en el Reglamento General de la Ley </w:t>
+      </w:r>
+      <w:r>
+        <w:rPr>
+          <w:rFonts w:ascii="Arial" w:hAnsi="Arial" w:cs="Arial"/>
+          <w:lang w:val="es-ES"/>
+        </w:rPr>
+        <w:t>Orgánica de Educación Intercultural vigente, la estudiante:</w:t>
+      </w:r>
+    </w:p>
+    <w:p>
+      <w:pPr>
+        <w:jc w:val="center"/>
+        <w:rPr>
+          <w:rFonts w:ascii="Arial" w:hAnsi="Arial" w:cs="Arial"/>
+          <w:b/>
+          <w:lang w:val="es-ES"/>
+        </w:rPr>
+      </w:pPr>
+      <w:r>
+        <w:rPr>
+          <w:rFonts w:ascii="Arial" w:hAnsi="Arial" w:cs="Arial"/>
+          <w:b/>
+          <w:lang w:val="es-ES"/>
+        </w:rPr>
+        <w:t>{$data.name}</w:t>
+      </w:r>
+    </w:p>
+    <w:p>
+      <w:pPr>
+        <w:rPr>
+          <w:rFonts w:ascii="Arial" w:hAnsi="Arial" w:cs="Arial"/>
+          <w:b/>
+          <w:lang w:val="es-ES"/>
+        </w:rPr>
+      </w:pPr>
+      <w:proofErr w:type="gramStart"/>
+      <w:r>
+        <w:rPr>
+          <w:rFonts w:ascii="Arial" w:hAnsi="Arial" w:cs="Arial"/>
+          <w:lang w:val="es-ES"/>
+        </w:rPr>
+        <w:t>ha</w:t>
+      </w:r>
+      <w:proofErr w:type="gramEnd"/>
+      <w:r>
+        <w:rPr>
+          <w:rFonts w:ascii="Arial" w:hAnsi="Arial" w:cs="Arial"/>
+          <w:lang w:val="es-ES"/>
+        </w:rPr>
+        <w:t xml:space="preserve"> sido matriculada en </w:t>
+      </w:r>
+      <w:r>
+        <w:rPr>
+          <w:rFonts w:ascii="Arial" w:hAnsi="Arial" w:cs="Arial"/>
+          <w:b/>
+          <w:lang w:val="es-ES"/>
+        </w:rPr>
+        <w:t>{$</w:t>
+      </w:r>
+      <w:proofErr w:type="spellStart"/>
+      <w:r>
+        <w:rPr>
+          <w:rFonts w:ascii="Arial" w:hAnsi="Arial" w:cs="Arial"/>
+          <w:b/>
+          <w:lang w:val="es-ES"/>
+        </w:rPr>
+        <w:t>data.paralelo</w:t>
+      </w:r>
+      <w:proofErr w:type="spellEnd"/>
+      <w:r>
+        <w:rPr>
+          <w:rFonts w:ascii="Arial" w:hAnsi="Arial" w:cs="Arial"/>
+          <w:b/>
+          <w:lang w:val="es-ES"/>
+        </w:rPr>
+        <w:t>}.</w:t>
+      </w:r>
+    </w:p>
+    <w:p>
+      <w:pPr>
+        <w:rPr>
+          <w:rFonts w:ascii="Arial" w:hAnsi="Arial" w:cs="Arial"/>
+          <w:b/>
+          <w:lang w:val="es-ES"/>
+        </w:rPr>
+      </w:pPr>
+    </w:p>
+    <w:p>
+      <w:pPr>
+        <w:rPr>
+          <w:rFonts w:ascii="Arial" w:hAnsi="Arial" w:cs="Arial"/>
+          <w:b/>
+          <w:lang w:val="es-ES"/>
+        </w:rPr>
+      </w:pPr>
+    </w:p>
+    <w:p>
+      <w:pPr>
+        <w:jc w:val="right"/>
+        <w:rPr>
+          <w:rFonts w:ascii="Arial" w:hAnsi="Arial" w:cs="Arial"/>
+          <w:color w:val="767171" w:themeColor="background2" w:themeShade="80"/>
+          <w:lang w:val="es-EC"/>
+        </w:rPr>
+      </w:pPr>
+      <w:r>
+        <w:rPr>
+          <w:rFonts w:ascii="Arial" w:hAnsi="Arial" w:cs="Arial"/>
+          <w:color w:val="767171" w:themeColor="background2" w:themeShade="80"/>
+          <w:lang w:val="es-EC"/>
+        </w:rPr>
+        <w:t>{$data.</w:t>
+      </w:r>
+      <w:bookmarkStart w:id="0" w:name="_GoBack"/>
+      <w:bookmarkEnd w:id="0"/>
+      <w:r>
+        <w:rPr>
+          <w:rFonts w:ascii="Arial" w:hAnsi="Arial" w:cs="Arial"/>
+          <w:color w:val="767171" w:themeColor="background2" w:themeShade="80"/>
+          <w:lang w:val="es-EC"/>
+        </w:rPr>
+        <w:t>date}</w:t>
+      </w:r>
+    </w:p>
+    <w:p>
+      <w:pPr>
+        <w:jc w:val="right"/>
+        <w:rPr>
+          <w:rFonts w:ascii="Arial" w:hAnsi="Arial" w:cs="Arial"/>
+          <w:color w:val="767171" w:themeColor="background2" w:themeShade="80"/>
+          <w:lang w:val="es-EC"/>
+        </w:rPr>
+      </w:pPr>
+    </w:p>
+    <w:p>
+      <w:pPr>
+        <w:jc w:val="right"/>
+        <w:rPr>
+          <w:rFonts w:ascii="Arial" w:hAnsi="Arial" w:cs="Arial"/>
+          <w:color w:val="767171" w:themeColor="background2" w:themeShade="80"/>
+          <w:lang w:val="es-EC"/>
+        </w:rPr>
+      </w:pPr>
+    </w:p>
+    <w:p>
+      <w:pPr>
+        <w:jc w:val="center"/>
+        <w:rPr>
+          <w:rFonts w:ascii="Arial" w:hAnsi="Arial" w:cs="Arial"/>
+          <w:b/>
+          <w:lang w:val="es-ES"/>
+        </w:rPr>
+      </w:pPr>
+    </w:p>
+    <w:tbl>
+      <w:tblPr>
+        <w:tblStyle w:val="Tablaconcuadrcula"/>
+        <w:tblW w:w="9325" w:type="dxa"/>
+        <w:tblLook w:val="04A0" w:firstRow="1" w:lastRow="0" w:firstColumn="1" w:lastColumn="0" w:noHBand="0" w:noVBand="1"/>
+      </w:tblPr>
+      <w:tblGrid>
+        <w:gridCol w:w="4651"/>
+        <w:gridCol w:w="4674"/>
+      </w:tblGrid>
       <w:tr>
         <w:tc>
           <w:tcPr>
-            <w:tcW w:w="4788" w:type="dxa"/>
+            <w:tcW w:w="4651" w:type="dxa"/>
             <w:tcBorders>
               <w:top w:val="single" w:sz="4" w:space="0" w:color="FFFFFF"/>
               <w:left w:val="single" w:sz="4" w:space="0" w:color="FFFFFF"/>
@@ -589,65 +531,21 @@
             <w:r>
               <w:rPr>
                 <w:rFonts w:ascii="Arial" w:hAnsi="Arial" w:cs="Arial"/>
-                <w:lang w:val="es-ES"/>
-              </w:rPr>
-              <w:t>_____________________________</w:t>
-            </w:r>
-          </w:p>
-          <w:p>
-            <w:pPr>
-              <w:pStyle w:val="Sinespaciado"/>
-              <w:jc w:val="center"/>
-              <w:rPr>
-                <w:rFonts w:ascii="Arial" w:hAnsi="Arial" w:cs="Arial"/>
-                <w:lang w:val="es-ES"/>
-              </w:rPr>
-            </w:pPr>
-            <w:r>
-              <w:rPr>
-                <w:rFonts w:ascii="Arial" w:hAnsi="Arial" w:cs="Arial"/>
-                <w:lang w:val="es-ES"/>
-              </w:rPr>
-              <w:t>{=firma1}</w:t>
-            </w:r>
-          </w:p>
-          <w:p>
-            <w:pPr>
-              <w:pStyle w:val="Sinespaciado"/>
-              <w:jc w:val="center"/>
-              <w:rPr>
-                <w:rFonts w:ascii="Arial" w:hAnsi="Arial" w:cs="Arial"/>
-                <w:color w:val="767171" w:themeColor="background2" w:themeShade="80"/>
-                <w:lang w:val="es-ES"/>
-              </w:rPr>
-            </w:pPr>
-            <w:r>
-              <w:rPr>
-                <w:rFonts w:ascii="Arial" w:hAnsi="Arial" w:cs="Arial"/>
-                <w:color w:val="767171" w:themeColor="background2" w:themeShade="80"/>
-                <w:lang w:val="es-ES"/>
-              </w:rPr>
-              <w:t>{=cargo1}</w:t>
-            </w:r>
-          </w:p>
-          <w:p>
-            <w:pPr>
-              <w:rPr>
-                <w:rFonts w:ascii="Arial" w:hAnsi="Arial" w:cs="Arial"/>
-                <w:color w:val="AEAAAA" w:themeColor="background2" w:themeShade="BF"/>
-                <w:lang w:val="es-EC"/>
-              </w:rPr>
-            </w:pPr>
+                <w:b/>
+                <w:sz w:val="20"/>
+              </w:rPr>
+              <w:t>{IMAGE title()}</w:t>
+            </w:r>
           </w:p>
         </w:tc>
         <w:tc>
           <w:tcPr>
-            <w:tcW w:w="4788" w:type="dxa"/>
+            <w:tcW w:w="4673" w:type="dxa"/>
             <w:tcBorders>
-              <w:top w:val="single" w:sz="4" w:space="0" w:color="FFFFFF" w:themeColor="background1"/>
+              <w:top w:val="single" w:sz="4" w:space="0" w:color="FFFFFF"/>
               <w:left w:val="single" w:sz="4" w:space="0" w:color="FFFFFF"/>
               <w:bottom w:val="single" w:sz="4" w:space="0" w:color="FFFFFF"/>
-              <w:right w:val="single" w:sz="4" w:space="0" w:color="FFFFFF" w:themeColor="background1"/>
+              <w:right w:val="single" w:sz="4" w:space="0" w:color="FFFFFF"/>
             </w:tcBorders>
           </w:tcPr>
           <w:p>
@@ -662,9 +560,41 @@
             <w:r>
               <w:rPr>
                 <w:rFonts w:ascii="Arial" w:hAnsi="Arial" w:cs="Arial"/>
+                <w:b/>
+                <w:sz w:val="20"/>
+              </w:rPr>
+              <w:t>{IMAGE title()}</w:t>
+            </w:r>
+          </w:p>
+        </w:tc>
+      </w:tr>
+      <w:tr>
+        <w:tc>
+          <w:tcPr>
+            <w:tcW w:w="4651" w:type="dxa"/>
+            <w:tcBorders>
+              <w:top w:val="single" w:sz="4" w:space="0" w:color="FFFFFF"/>
+              <w:left w:val="single" w:sz="4" w:space="0" w:color="FFFFFF"/>
+              <w:bottom w:val="single" w:sz="4" w:space="0" w:color="FFFFFF"/>
+              <w:right w:val="single" w:sz="4" w:space="0" w:color="FFFFFF"/>
+            </w:tcBorders>
+          </w:tcPr>
+          <w:p>
+            <w:pPr>
+              <w:pStyle w:val="Sinespaciado"/>
+              <w:jc w:val="center"/>
+              <w:rPr>
+                <w:rFonts w:ascii="Arial" w:hAnsi="Arial" w:cs="Arial"/>
                 <w:lang w:val="es-ES"/>
               </w:rPr>
-              <w:t>_______________________________</w:t>
+            </w:pPr>
+            <w:r>
+              <w:rPr>
+                <w:rFonts w:ascii="Arial" w:hAnsi="Arial" w:cs="Arial"/>
+                <w:sz w:val="20"/>
+                <w:lang w:val="es-ES"/>
+              </w:rPr>
+              <w:t>_____________________________</w:t>
             </w:r>
           </w:p>
           <w:p>
@@ -679,9 +609,10 @@
             <w:r>
               <w:rPr>
                 <w:rFonts w:ascii="Arial" w:hAnsi="Arial" w:cs="Arial"/>
+                <w:sz w:val="20"/>
                 <w:lang w:val="es-ES"/>
               </w:rPr>
-              <w:t>{=firma2}</w:t>
+              <w:t>{$data.firma1}</w:t>
             </w:r>
           </w:p>
           <w:p>
@@ -698,13 +629,100 @@
               <w:rPr>
                 <w:rFonts w:ascii="Arial" w:hAnsi="Arial" w:cs="Arial"/>
                 <w:color w:val="767171" w:themeColor="background2" w:themeShade="80"/>
+                <w:sz w:val="20"/>
                 <w:lang w:val="es-ES"/>
               </w:rPr>
-              <w:t>{=cargo2}</w:t>
+              <w:t>{$data.cargo1}</w:t>
             </w:r>
           </w:p>
           <w:p>
             <w:pPr>
+              <w:spacing w:after="0" w:line="240" w:lineRule="auto"/>
+              <w:rPr>
+                <w:rFonts w:ascii="Arial" w:hAnsi="Arial" w:cs="Arial"/>
+                <w:color w:val="AEAAAA" w:themeColor="background2" w:themeShade="BF"/>
+                <w:lang w:val="es-EC"/>
+              </w:rPr>
+            </w:pPr>
+          </w:p>
+        </w:tc>
+        <w:tc>
+          <w:tcPr>
+            <w:tcW w:w="4673" w:type="dxa"/>
+            <w:tcBorders>
+              <w:top w:val="single" w:sz="4" w:space="0" w:color="FFFFFF"/>
+              <w:left w:val="single" w:sz="4" w:space="0" w:color="FFFFFF"/>
+              <w:bottom w:val="single" w:sz="4" w:space="0" w:color="FFFFFF"/>
+              <w:right w:val="single" w:sz="4" w:space="0" w:color="FFFFFF"/>
+            </w:tcBorders>
+          </w:tcPr>
+          <w:p>
+            <w:pPr>
+              <w:pStyle w:val="Sinespaciado"/>
+              <w:jc w:val="center"/>
+              <w:rPr>
+                <w:rFonts w:ascii="Arial" w:hAnsi="Arial" w:cs="Arial"/>
+                <w:lang w:val="es-ES"/>
+              </w:rPr>
+            </w:pPr>
+            <w:r>
+              <w:rPr>
+                <w:rFonts w:ascii="Arial" w:hAnsi="Arial" w:cs="Arial"/>
+                <w:sz w:val="20"/>
+                <w:lang w:val="es-ES"/>
+              </w:rPr>
+              <w:t>_______________________________</w:t>
+            </w:r>
+          </w:p>
+          <w:p>
+            <w:pPr>
+              <w:pStyle w:val="Sinespaciado"/>
+              <w:jc w:val="center"/>
+              <w:rPr>
+                <w:rFonts w:ascii="Arial" w:hAnsi="Arial" w:cs="Arial"/>
+                <w:lang w:val="es-ES"/>
+              </w:rPr>
+            </w:pPr>
+            <w:r>
+              <w:rPr>
+                <w:rFonts w:ascii="Arial" w:hAnsi="Arial" w:cs="Arial"/>
+                <w:sz w:val="20"/>
+                <w:lang w:val="es-ES"/>
+              </w:rPr>
+              <w:t>{</w:t>
+            </w:r>
+            <w:r>
+              <w:rPr>
+                <w:rFonts w:ascii="Arial" w:hAnsi="Arial" w:cs="Arial"/>
+                <w:sz w:val="20"/>
+                <w:lang w:val="es-ES"/>
+              </w:rPr>
+              <w:t>$data.firma2}</w:t>
+            </w:r>
+          </w:p>
+          <w:p>
+            <w:pPr>
+              <w:pStyle w:val="Sinespaciado"/>
+              <w:jc w:val="center"/>
+              <w:rPr>
+                <w:rFonts w:ascii="Arial" w:hAnsi="Arial" w:cs="Arial"/>
+                <w:color w:val="767171" w:themeColor="background2" w:themeShade="80"/>
+                <w:lang w:val="es-ES"/>
+              </w:rPr>
+            </w:pPr>
+            <w:r>
+              <w:rPr>
+                <w:rFonts w:ascii="Arial" w:hAnsi="Arial" w:cs="Arial"/>
+                <w:color w:val="767171" w:themeColor="background2" w:themeShade="80"/>
+                <w:sz w:val="20"/>
+                <w:lang w:val="es-ES"/>
+              </w:rPr>
+              <w:t>{$data.cargo2}</w:t>
+            </w:r>
+          </w:p>
+          <w:p>
+            <w:pPr>
+              <w:spacing w:after="0" w:line="240" w:lineRule="auto"/>
               <w:rPr>
                 <w:rFonts w:ascii="Arial" w:hAnsi="Arial" w:cs="Arial"/>
                 <w:color w:val="AEAAAA" w:themeColor="background2" w:themeShade="BF"/>
@@ -715,23 +733,75 @@
         </w:tc>
       </w:tr>
     </w:tbl>
-    <w:p/>
-    <w:p/>
-    <w:p/>
-    <w:p/>
-    <w:p/>
-    <w:p>
-      <w:r>
+    <w:p>
+      <w:pPr>
+        <w:rPr>
+          <w:rFonts w:ascii="Arial" w:hAnsi="Arial" w:cs="Arial"/>
+        </w:rPr>
+      </w:pPr>
+    </w:p>
+    <w:p>
+      <w:pPr>
+        <w:rPr>
+          <w:rFonts w:ascii="Arial" w:hAnsi="Arial" w:cs="Arial"/>
+        </w:rPr>
+      </w:pPr>
+    </w:p>
+    <w:p>
+      <w:pPr>
+        <w:rPr>
+          <w:rFonts w:ascii="Arial" w:hAnsi="Arial" w:cs="Arial"/>
+        </w:rPr>
+      </w:pPr>
+    </w:p>
+    <w:p>
+      <w:pPr>
+        <w:rPr>
+          <w:rFonts w:ascii="Arial" w:hAnsi="Arial" w:cs="Arial"/>
+        </w:rPr>
+      </w:pPr>
+    </w:p>
+    <w:p>
+      <w:pPr>
+        <w:rPr>
+          <w:rFonts w:ascii="Arial" w:hAnsi="Arial" w:cs="Arial"/>
+        </w:rPr>
+      </w:pPr>
+    </w:p>
+    <w:p>
+      <w:pPr>
+        <w:rPr>
+          <w:rFonts w:ascii="Arial" w:hAnsi="Arial" w:cs="Arial"/>
+        </w:rPr>
+      </w:pPr>
+    </w:p>
+    <w:p>
+      <w:pPr>
+        <w:rPr>
+          <w:rFonts w:ascii="Arial" w:hAnsi="Arial" w:cs="Arial"/>
+        </w:rPr>
+      </w:pPr>
+    </w:p>
+    <w:p>
+      <w:pPr>
+        <w:rPr>
+          <w:rFonts w:ascii="Arial" w:hAnsi="Arial" w:cs="Arial"/>
+        </w:rPr>
+      </w:pPr>
+      <w:r>
+        <w:rPr>
+          <w:rFonts w:ascii="Arial" w:hAnsi="Arial" w:cs="Arial"/>
+        </w:rPr>
         <w:t>{END-FOR data}</w:t>
       </w:r>
     </w:p>
-    <w:p/>
     <w:sectPr>
       <w:footerReference w:type="default" r:id="rId6"/>
-      <w:pgSz w:w="11909" w:h="16834" w:code="9"/>
-      <w:pgMar w:top="1134" w:right="1440" w:bottom="1440" w:left="1134" w:header="720" w:footer="720" w:gutter="0"/>
+      <w:pgSz w:w="11906" w:h="16838"/>
+      <w:pgMar w:top="1134" w:right="1440" w:bottom="1440" w:left="1134" w:header="0" w:footer="720" w:gutter="0"/>
       <w:cols w:space="720"/>
-      <w:docGrid w:linePitch="360"/>
+      <w:formProt w:val="0"/>
+      <w:docGrid w:linePitch="360" w:charSpace="4096"/>
     </w:sectPr>
   </w:body>
 </w:document>
@@ -773,18 +843,18 @@
         <w:noProof/>
       </w:rPr>
       <w:drawing>
-        <wp:anchor distT="0" distB="0" distL="0" distR="0" simplePos="0" relativeHeight="251659264" behindDoc="1" locked="0" layoutInCell="1" allowOverlap="1" wp14:anchorId="705D97AD" wp14:editId="5190B23F">
+        <wp:anchor distT="0" distB="0" distL="0" distR="0" simplePos="0" relativeHeight="2" behindDoc="1" locked="0" layoutInCell="1" allowOverlap="1">
           <wp:simplePos x="0" y="0"/>
           <wp:positionH relativeFrom="margin">
             <wp:align>center</wp:align>
           </wp:positionH>
           <wp:positionV relativeFrom="paragraph">
-            <wp:posOffset>-232793</wp:posOffset>
+            <wp:posOffset>-233045</wp:posOffset>
           </wp:positionV>
           <wp:extent cx="724535" cy="724535"/>
           <wp:effectExtent l="0" t="0" r="0" b="0"/>
           <wp:wrapNone/>
-          <wp:docPr id="26" name="Image1"/>
+          <wp:docPr id="1" name="Image1"/>
           <wp:cNvGraphicFramePr>
             <a:graphicFrameLocks xmlns:a="http://schemas.openxmlformats.org/drawingml/2006/main" noChangeAspect="1"/>
           </wp:cNvGraphicFramePr>
@@ -860,7 +930,7 @@
     </w:rPrDefault>
     <w:pPrDefault>
       <w:pPr>
-        <w:spacing w:after="160" w:line="259" w:lineRule="auto"/>
+        <w:suppressAutoHyphens/>
       </w:pPr>
     </w:pPrDefault>
   </w:docDefaults>
@@ -1242,7 +1312,7 @@
     <w:qFormat/>
     <w:rsid w:val="00611901"/>
     <w:pPr>
-      <w:suppressAutoHyphens/>
+      <w:spacing w:after="160" w:line="259" w:lineRule="auto"/>
     </w:pPr>
   </w:style>
   <w:style w:type="character" w:default="1" w:styleId="Fuentedeprrafopredeter">
@@ -1272,13 +1342,116 @@
     <w:semiHidden/>
     <w:unhideWhenUsed/>
   </w:style>
+  <w:style w:type="character" w:customStyle="1" w:styleId="EncabezadoCar">
+    <w:name w:val="Encabezado Car"/>
+    <w:basedOn w:val="Fuentedeprrafopredeter"/>
+    <w:link w:val="Encabezado"/>
+    <w:uiPriority w:val="99"/>
+    <w:qFormat/>
+    <w:rsid w:val="00611901"/>
+  </w:style>
+  <w:style w:type="character" w:customStyle="1" w:styleId="PiedepginaCar">
+    <w:name w:val="Pie de página Car"/>
+    <w:basedOn w:val="Fuentedeprrafopredeter"/>
+    <w:link w:val="Piedepgina"/>
+    <w:uiPriority w:val="99"/>
+    <w:qFormat/>
+    <w:rsid w:val="00611901"/>
+  </w:style>
+  <w:style w:type="paragraph" w:customStyle="1" w:styleId="Heading">
+    <w:name w:val="Heading"/>
+    <w:basedOn w:val="Normal"/>
+    <w:next w:val="Textoindependiente"/>
+    <w:qFormat/>
+    <w:pPr>
+      <w:keepNext/>
+      <w:spacing w:before="240" w:after="120"/>
+    </w:pPr>
+    <w:rPr>
+      <w:rFonts w:ascii="Liberation Sans" w:eastAsia="Noto Sans CJK SC" w:hAnsi="Liberation Sans" w:cs="Lohit Devanagari"/>
+      <w:sz w:val="28"/>
+      <w:szCs w:val="28"/>
+    </w:rPr>
+  </w:style>
+  <w:style w:type="paragraph" w:styleId="Textoindependiente">
+    <w:name w:val="Body Text"/>
+    <w:basedOn w:val="Normal"/>
+    <w:pPr>
+      <w:spacing w:after="140" w:line="276" w:lineRule="auto"/>
+    </w:pPr>
+  </w:style>
+  <w:style w:type="paragraph" w:styleId="Lista">
+    <w:name w:val="List"/>
+    <w:basedOn w:val="Textoindependiente"/>
+    <w:rPr>
+      <w:rFonts w:cs="Lohit Devanagari"/>
+    </w:rPr>
+  </w:style>
+  <w:style w:type="paragraph" w:styleId="Descripcin">
+    <w:name w:val="caption"/>
+    <w:basedOn w:val="Normal"/>
+    <w:qFormat/>
+    <w:pPr>
+      <w:suppressLineNumbers/>
+      <w:spacing w:before="120" w:after="120"/>
+    </w:pPr>
+    <w:rPr>
+      <w:rFonts w:cs="Lohit Devanagari"/>
+      <w:i/>
+      <w:iCs/>
+      <w:sz w:val="24"/>
+      <w:szCs w:val="24"/>
+    </w:rPr>
+  </w:style>
+  <w:style w:type="paragraph" w:customStyle="1" w:styleId="Index">
+    <w:name w:val="Index"/>
+    <w:basedOn w:val="Normal"/>
+    <w:qFormat/>
+    <w:pPr>
+      <w:suppressLineNumbers/>
+    </w:pPr>
+    <w:rPr>
+      <w:rFonts w:cs="Lohit Devanagari"/>
+    </w:rPr>
+  </w:style>
   <w:style w:type="paragraph" w:styleId="Sinespaciado">
     <w:name w:val="No Spacing"/>
     <w:uiPriority w:val="1"/>
     <w:qFormat/>
     <w:rsid w:val="00611901"/>
+  </w:style>
+  <w:style w:type="paragraph" w:customStyle="1" w:styleId="HeaderandFooter">
+    <w:name w:val="Header and Footer"/>
+    <w:basedOn w:val="Normal"/>
+    <w:qFormat/>
+  </w:style>
+  <w:style w:type="paragraph" w:styleId="Encabezado">
+    <w:name w:val="header"/>
+    <w:basedOn w:val="Normal"/>
+    <w:link w:val="EncabezadoCar"/>
+    <w:uiPriority w:val="99"/>
+    <w:unhideWhenUsed/>
+    <w:rsid w:val="00611901"/>
     <w:pPr>
-      <w:suppressAutoHyphens/>
+      <w:tabs>
+        <w:tab w:val="center" w:pos="4680"/>
+        <w:tab w:val="right" w:pos="9360"/>
+      </w:tabs>
+      <w:spacing w:after="0" w:line="240" w:lineRule="auto"/>
+    </w:pPr>
+  </w:style>
+  <w:style w:type="paragraph" w:styleId="Piedepgina">
+    <w:name w:val="footer"/>
+    <w:basedOn w:val="Normal"/>
+    <w:link w:val="PiedepginaCar"/>
+    <w:uiPriority w:val="99"/>
+    <w:unhideWhenUsed/>
+    <w:rsid w:val="00611901"/>
+    <w:pPr>
+      <w:tabs>
+        <w:tab w:val="center" w:pos="4680"/>
+        <w:tab w:val="right" w:pos="9360"/>
+      </w:tabs>
       <w:spacing w:after="0" w:line="240" w:lineRule="auto"/>
     </w:pPr>
   </w:style>
@@ -1287,10 +1460,6 @@
     <w:basedOn w:val="Tablanormal"/>
     <w:uiPriority w:val="39"/>
     <w:rsid w:val="00611901"/>
-    <w:pPr>
-      <w:suppressAutoHyphens/>
-      <w:spacing w:after="0" w:line="240" w:lineRule="auto"/>
-    </w:pPr>
     <w:rPr>
       <w:sz w:val="20"/>
     </w:rPr>
@@ -1311,50 +1480,6 @@
         <w:right w:w="108" w:type="dxa"/>
       </w:tblCellMar>
     </w:tblPr>
-  </w:style>
-  <w:style w:type="paragraph" w:styleId="Encabezado">
-    <w:name w:val="header"/>
-    <w:basedOn w:val="Normal"/>
-    <w:link w:val="EncabezadoCar"/>
-    <w:uiPriority w:val="99"/>
-    <w:unhideWhenUsed/>
-    <w:rsid w:val="00611901"/>
-    <w:pPr>
-      <w:tabs>
-        <w:tab w:val="center" w:pos="4680"/>
-        <w:tab w:val="right" w:pos="9360"/>
-      </w:tabs>
-      <w:spacing w:after="0" w:line="240" w:lineRule="auto"/>
-    </w:pPr>
-  </w:style>
-  <w:style w:type="character" w:customStyle="1" w:styleId="EncabezadoCar">
-    <w:name w:val="Encabezado Car"/>
-    <w:basedOn w:val="Fuentedeprrafopredeter"/>
-    <w:link w:val="Encabezado"/>
-    <w:uiPriority w:val="99"/>
-    <w:rsid w:val="00611901"/>
-  </w:style>
-  <w:style w:type="paragraph" w:styleId="Piedepgina">
-    <w:name w:val="footer"/>
-    <w:basedOn w:val="Normal"/>
-    <w:link w:val="PiedepginaCar"/>
-    <w:uiPriority w:val="99"/>
-    <w:unhideWhenUsed/>
-    <w:rsid w:val="00611901"/>
-    <w:pPr>
-      <w:tabs>
-        <w:tab w:val="center" w:pos="4680"/>
-        <w:tab w:val="right" w:pos="9360"/>
-      </w:tabs>
-      <w:spacing w:after="0" w:line="240" w:lineRule="auto"/>
-    </w:pPr>
-  </w:style>
-  <w:style w:type="character" w:customStyle="1" w:styleId="PiedepginaCar">
-    <w:name w:val="Pie de página Car"/>
-    <w:basedOn w:val="Fuentedeprrafopredeter"/>
-    <w:link w:val="Piedepgina"/>
-    <w:uiPriority w:val="99"/>
-    <w:rsid w:val="00611901"/>
   </w:style>
 </w:styles>
 </file>

</xml_diff>